<commit_message>
3 cart selections done
</commit_message>
<xml_diff>
--- a/npcs/Professors.docx
+++ b/npcs/Professors.docx
@@ -97,10 +97,18 @@
         <w:t>.</w:t>
       </w:r>
       <w:r>
-        <w:t xml:space="preserve"> Likes to see what his students are working on</w:t>
-      </w:r>
-      <w:r>
-        <w:t>, and encourages them despite being unfamiliar with how everything works.</w:t>
+        <w:t xml:space="preserve"> Likes to see what his students are working </w:t>
+      </w:r>
+      <w:proofErr w:type="gramStart"/>
+      <w:r>
+        <w:t>on</w:t>
+      </w:r>
+      <w:r>
+        <w:t>, and</w:t>
+      </w:r>
+      <w:proofErr w:type="gramEnd"/>
+      <w:r>
+        <w:t xml:space="preserve"> encourages them despite being unfamiliar with how everything works.</w:t>
       </w:r>
     </w:p>
     <w:p>
@@ -1741,7 +1749,7 @@
         <w:t xml:space="preserve"> (</w:t>
       </w:r>
       <w:r>
-        <w:t>4</w:t>
+        <w:t>5</w:t>
       </w:r>
       <w:r>
         <w:t>/6</w:t>
@@ -2639,7 +2647,15 @@
         <w:t xml:space="preserve"> intense shouting at certain points.</w:t>
       </w:r>
       <w:r>
-        <w:t xml:space="preserve"> This man has seen some shit.</w:t>
+        <w:t xml:space="preserve"> This man has seen some </w:t>
+      </w:r>
+      <w:proofErr w:type="gramStart"/>
+      <w:r>
+        <w:t>shit</w:t>
+      </w:r>
+      <w:proofErr w:type="gramEnd"/>
+      <w:r>
+        <w:t>.</w:t>
       </w:r>
     </w:p>
     <w:p>
@@ -3059,6 +3075,18 @@
         </w:numPr>
       </w:pPr>
       <w:r>
+        <w:t>(reminder- gemology)</w:t>
+      </w:r>
+    </w:p>
+    <w:p>
+      <w:pPr>
+        <w:pStyle w:val="ListParagraph"/>
+        <w:numPr>
+          <w:ilvl w:val="0"/>
+          <w:numId w:val="1"/>
+        </w:numPr>
+      </w:pPr>
+      <w:r>
         <w:t>Human</w:t>
       </w:r>
       <w:r>
@@ -3205,6 +3233,7 @@
         </w:numPr>
       </w:pPr>
       <w:r>
+        <w:lastRenderedPageBreak/>
         <w:t>ENS 411, ENS 412</w:t>
       </w:r>
     </w:p>
@@ -3217,7 +3246,6 @@
         </w:numPr>
       </w:pPr>
       <w:r>
-        <w:lastRenderedPageBreak/>
         <w:t>Middle aged human</w:t>
       </w:r>
       <w:r>
@@ -3498,7 +3526,15 @@
     </w:p>
     <w:p>
       <w:r>
-        <w:t>CNJ 12 sections (conjuration, objects and beings)</w:t>
+        <w:t xml:space="preserve">CNJ 12 sections (conjuration, </w:t>
+      </w:r>
+      <w:proofErr w:type="gramStart"/>
+      <w:r>
+        <w:t>objects</w:t>
+      </w:r>
+      <w:proofErr w:type="gramEnd"/>
+      <w:r>
+        <w:t xml:space="preserve"> and beings)</w:t>
       </w:r>
     </w:p>
     <w:p>

</xml_diff>

<commit_message>
almost forgot tiny detail
</commit_message>
<xml_diff>
--- a/npcs/Professors.docx
+++ b/npcs/Professors.docx
@@ -68,9 +68,11 @@
       <w:r>
         <w:t xml:space="preserve">(Walter) </w:t>
       </w:r>
+      <w:proofErr w:type="spellStart"/>
       <w:r>
         <w:t>Fitzfidget</w:t>
       </w:r>
+      <w:proofErr w:type="spellEnd"/>
     </w:p>
     <w:p>
       <w:pPr>
@@ -101,8 +103,21 @@
       <w:r>
         <w:t>(</w:t>
       </w:r>
-      <w:r>
-        <w:t xml:space="preserve">dr wily from megaman vibes) </w:t>
+      <w:proofErr w:type="spellStart"/>
+      <w:r>
+        <w:t>dr</w:t>
+      </w:r>
+      <w:proofErr w:type="spellEnd"/>
+      <w:r>
+        <w:t xml:space="preserve"> wily from </w:t>
+      </w:r>
+      <w:proofErr w:type="spellStart"/>
+      <w:r>
+        <w:t>megaman</w:t>
+      </w:r>
+      <w:proofErr w:type="spellEnd"/>
+      <w:r>
+        <w:t xml:space="preserve"> vibes) </w:t>
       </w:r>
       <w:r>
         <w:t>with a</w:t>
@@ -152,16 +167,23 @@
           <w:numId w:val="1"/>
         </w:numPr>
       </w:pPr>
+      <w:proofErr w:type="spellStart"/>
       <w:r>
         <w:t>Artificerey</w:t>
       </w:r>
+      <w:proofErr w:type="spellEnd"/>
     </w:p>
     <w:p>
       <w:r>
         <w:t xml:space="preserve">02: </w:t>
       </w:r>
-      <w:r>
-        <w:t xml:space="preserve">Gratius </w:t>
+      <w:proofErr w:type="spellStart"/>
+      <w:r>
+        <w:t>Gratius</w:t>
+      </w:r>
+      <w:proofErr w:type="spellEnd"/>
+      <w:r>
+        <w:t xml:space="preserve"> </w:t>
       </w:r>
       <w:r>
         <w:t>(</w:t>
@@ -473,7 +495,15 @@
         </w:numPr>
       </w:pPr>
       <w:r>
-        <w:t>Wizard/artificery vibes</w:t>
+        <w:t>Wizard/</w:t>
+      </w:r>
+      <w:proofErr w:type="spellStart"/>
+      <w:r>
+        <w:t>artificery</w:t>
+      </w:r>
+      <w:proofErr w:type="spellEnd"/>
+      <w:r>
+        <w:t xml:space="preserve"> vibes</w:t>
       </w:r>
     </w:p>
     <w:p>
@@ -614,7 +644,15 @@
         <w:t xml:space="preserve">small </w:t>
       </w:r>
       <w:r>
-        <w:t xml:space="preserve">(sorta) </w:t>
+        <w:t>(</w:t>
+      </w:r>
+      <w:proofErr w:type="spellStart"/>
+      <w:r>
+        <w:t>sorta</w:t>
+      </w:r>
+      <w:proofErr w:type="spellEnd"/>
+      <w:r>
+        <w:t xml:space="preserve">) </w:t>
       </w:r>
       <w:r>
         <w:t xml:space="preserve">club after school where </w:t>
@@ -635,13 +673,28 @@
         <w:t>Half</w:t>
       </w:r>
       <w:r>
-        <w:t>-sea elf</w:t>
+        <w:t>-</w:t>
+      </w:r>
+      <w:r>
+        <w:t>moon</w:t>
+      </w:r>
+      <w:r>
+        <w:t xml:space="preserve"> elf</w:t>
       </w:r>
       <w:r>
         <w:t xml:space="preserve"> </w:t>
       </w:r>
       <w:r>
-        <w:t>woman with dark green hair</w:t>
+        <w:t xml:space="preserve">woman with </w:t>
+      </w:r>
+      <w:r>
+        <w:t>purplish</w:t>
+      </w:r>
+      <w:r>
+        <w:t xml:space="preserve">-black </w:t>
+      </w:r>
+      <w:r>
+        <w:t>hair</w:t>
       </w:r>
       <w:r>
         <w:t xml:space="preserve"> with a more </w:t>
@@ -668,7 +721,10 @@
         <w:t xml:space="preserve">, and eyes </w:t>
       </w:r>
       <w:r>
-        <w:t>gradiate from a deep green in a summer to a pale</w:t>
+        <w:t>gradient</w:t>
+      </w:r>
+      <w:r>
+        <w:t xml:space="preserve"> from a deep green in a summer to a pale</w:t>
       </w:r>
       <w:r>
         <w:t xml:space="preserve"> blue in the winter</w:t>
@@ -686,7 +742,15 @@
         </w:numPr>
       </w:pPr>
       <w:r>
-        <w:t>Has a crush on (vvv teacher)</w:t>
+        <w:t>Has a crush on (</w:t>
+      </w:r>
+      <w:proofErr w:type="spellStart"/>
+      <w:r>
+        <w:t>vvv</w:t>
+      </w:r>
+      <w:proofErr w:type="spellEnd"/>
+      <w:r>
+        <w:t xml:space="preserve"> teacher)</w:t>
       </w:r>
       <w:r>
         <w:t>, who also has a crush on her</w:t>
@@ -715,6 +779,7 @@
           <w:numId w:val="1"/>
         </w:numPr>
       </w:pPr>
+      <w:proofErr w:type="spellStart"/>
       <w:r>
         <w:t>Druid</w:t>
       </w:r>
@@ -732,6 +797,7 @@
         </w:rPr>
         <w:t>sque</w:t>
       </w:r>
+      <w:proofErr w:type="spellEnd"/>
     </w:p>
     <w:p>
       <w:r>
@@ -866,9 +932,11 @@
           <w:numId w:val="1"/>
         </w:numPr>
       </w:pPr>
+      <w:proofErr w:type="spellStart"/>
       <w:r>
         <w:t>Wizardy</w:t>
       </w:r>
+      <w:proofErr w:type="spellEnd"/>
     </w:p>
     <w:p>
       <w:r>
@@ -1174,7 +1242,15 @@
       </w:pPr>
       <w:r>
         <w:lastRenderedPageBreak/>
-        <w:t>Fiery fire genasi guy that is always wearing some sort of adventuring</w:t>
+        <w:t xml:space="preserve">Fiery fire </w:t>
+      </w:r>
+      <w:proofErr w:type="spellStart"/>
+      <w:r>
+        <w:t>genasi</w:t>
+      </w:r>
+      <w:proofErr w:type="spellEnd"/>
+      <w:r>
+        <w:t xml:space="preserve"> guy that is always wearing some sort of adventuring</w:t>
       </w:r>
       <w:r>
         <w:t xml:space="preserve">/safari gear. </w:t>
@@ -1651,7 +1727,15 @@
         <w:t>An extremely skinny and weak looking</w:t>
       </w:r>
       <w:r>
-        <w:t xml:space="preserve"> old tabaxi woman with short greying </w:t>
+        <w:t xml:space="preserve"> old </w:t>
+      </w:r>
+      <w:proofErr w:type="spellStart"/>
+      <w:r>
+        <w:t>tabaxi</w:t>
+      </w:r>
+      <w:proofErr w:type="spellEnd"/>
+      <w:r>
+        <w:t xml:space="preserve"> woman with short greying </w:t>
       </w:r>
       <w:r>
         <w:t>to</w:t>
@@ -1744,8 +1828,13 @@
     <w:p>
       <w:r>
         <w:lastRenderedPageBreak/>
-        <w:t>12: Prof. Azala</w:t>
-      </w:r>
+        <w:t xml:space="preserve">12: Prof. </w:t>
+      </w:r>
+      <w:proofErr w:type="spellStart"/>
+      <w:r>
+        <w:t>Azala</w:t>
+      </w:r>
+      <w:proofErr w:type="spellEnd"/>
       <w:r>
         <w:t xml:space="preserve"> (</w:t>
       </w:r>
@@ -1914,8 +2003,13 @@
       <w:r>
         <w:t xml:space="preserve">large </w:t>
       </w:r>
-      <w:r>
-        <w:t xml:space="preserve">komodo </w:t>
+      <w:proofErr w:type="spellStart"/>
+      <w:r>
+        <w:t>komodo</w:t>
+      </w:r>
+      <w:proofErr w:type="spellEnd"/>
+      <w:r>
+        <w:t xml:space="preserve"> </w:t>
       </w:r>
       <w:r>
         <w:t xml:space="preserve">lizard </w:t>
@@ -1933,8 +2027,13 @@
         <w:t>)</w:t>
       </w:r>
       <w:r>
-        <w:t xml:space="preserve"> named Nizbel</w:t>
-      </w:r>
+        <w:t xml:space="preserve"> named </w:t>
+      </w:r>
+      <w:proofErr w:type="spellStart"/>
+      <w:r>
+        <w:t>Nizbel</w:t>
+      </w:r>
+      <w:proofErr w:type="spellEnd"/>
       <w:r>
         <w:t xml:space="preserve">, who </w:t>
       </w:r>
@@ -1960,7 +2059,15 @@
         <w:t>lays on its bed most the time.</w:t>
       </w:r>
       <w:r>
-        <w:t xml:space="preserve"> It’s bigger than Azala.</w:t>
+        <w:t xml:space="preserve"> It’s bigger than </w:t>
+      </w:r>
+      <w:proofErr w:type="spellStart"/>
+      <w:r>
+        <w:t>Azala</w:t>
+      </w:r>
+      <w:proofErr w:type="spellEnd"/>
+      <w:r>
+        <w:t>.</w:t>
       </w:r>
     </w:p>
     <w:p>
@@ -2345,9 +2452,11 @@
       <w:r>
         <w:t xml:space="preserve">Frilled </w:t>
       </w:r>
+      <w:proofErr w:type="spellStart"/>
       <w:r>
         <w:t>lizardfolk</w:t>
       </w:r>
+      <w:proofErr w:type="spellEnd"/>
       <w:r>
         <w:t xml:space="preserve"> woman. Her age is unclear.</w:t>
       </w:r>
@@ -2394,14 +2503,35 @@
         <w:t xml:space="preserve"> </w:t>
       </w:r>
       <w:r>
-        <w:t>Prof. Kazien</w:t>
-      </w:r>
-      <w:r>
-        <w:t xml:space="preserve"> (kah-zee-ehn)</w:t>
-      </w:r>
+        <w:t xml:space="preserve">Prof. </w:t>
+      </w:r>
+      <w:proofErr w:type="spellStart"/>
+      <w:r>
+        <w:t>Kazien</w:t>
+      </w:r>
+      <w:proofErr w:type="spellEnd"/>
       <w:r>
         <w:t xml:space="preserve"> (</w:t>
       </w:r>
+      <w:proofErr w:type="spellStart"/>
+      <w:r>
+        <w:t>kah</w:t>
+      </w:r>
+      <w:proofErr w:type="spellEnd"/>
+      <w:r>
+        <w:t>-zee-</w:t>
+      </w:r>
+      <w:proofErr w:type="spellStart"/>
+      <w:r>
+        <w:t>ehn</w:t>
+      </w:r>
+      <w:proofErr w:type="spellEnd"/>
+      <w:r>
+        <w:t>)</w:t>
+      </w:r>
+      <w:r>
+        <w:t xml:space="preserve"> (</w:t>
+      </w:r>
       <w:r>
         <w:t>5</w:t>
       </w:r>
@@ -2496,7 +2626,15 @@
         <w:t xml:space="preserve"> most luxuriously</w:t>
       </w:r>
       <w:r>
-        <w:t xml:space="preserve"> fluffy tabaxi you’ve ever seen</w:t>
+        <w:t xml:space="preserve"> fluffy </w:t>
+      </w:r>
+      <w:proofErr w:type="spellStart"/>
+      <w:r>
+        <w:t>tabaxi</w:t>
+      </w:r>
+      <w:proofErr w:type="spellEnd"/>
+      <w:r>
+        <w:t xml:space="preserve"> you’ve ever seen</w:t>
       </w:r>
       <w:r>
         <w:t xml:space="preserve"> with </w:t>
@@ -2533,6 +2671,7 @@
       <w:r>
         <w:t xml:space="preserve">Prof. </w:t>
       </w:r>
+      <w:proofErr w:type="spellStart"/>
       <w:r>
         <w:t>C</w:t>
       </w:r>
@@ -2548,6 +2687,7 @@
       <w:r>
         <w:t>e</w:t>
       </w:r>
+      <w:proofErr w:type="spellEnd"/>
       <w:r>
         <w:t xml:space="preserve"> (</w:t>
       </w:r>
@@ -2689,11 +2829,19 @@
       <w:r>
         <w:t xml:space="preserve"> </w:t>
       </w:r>
+      <w:proofErr w:type="spellStart"/>
       <w:r>
         <w:rPr>
           <w:i/>
         </w:rPr>
-        <w:t>Shadowfell Studies</w:t>
+        <w:t>Shadowfell</w:t>
+      </w:r>
+      <w:proofErr w:type="spellEnd"/>
+      <w:r>
+        <w:rPr>
+          <w:i/>
+        </w:rPr>
+        <w:t xml:space="preserve"> Studies</w:t>
       </w:r>
       <w:r>
         <w:rPr>
@@ -2838,10 +2986,23 @@
         <w:t xml:space="preserve">Prof </w:t>
       </w:r>
       <w:r>
-        <w:t xml:space="preserve">(Elwen) </w:t>
-      </w:r>
-      <w:r>
-        <w:t xml:space="preserve">Cantett </w:t>
+        <w:t>(</w:t>
+      </w:r>
+      <w:proofErr w:type="spellStart"/>
+      <w:r>
+        <w:t>Elwen</w:t>
+      </w:r>
+      <w:proofErr w:type="spellEnd"/>
+      <w:r>
+        <w:t xml:space="preserve">) </w:t>
+      </w:r>
+      <w:proofErr w:type="spellStart"/>
+      <w:r>
+        <w:t>Cantett</w:t>
+      </w:r>
+      <w:proofErr w:type="spellEnd"/>
+      <w:r>
+        <w:t xml:space="preserve"> </w:t>
       </w:r>
       <w:r>
         <w:t xml:space="preserve">(S1- </w:t>
@@ -3346,9 +3507,11 @@
           <w:numId w:val="1"/>
         </w:numPr>
       </w:pPr>
+      <w:proofErr w:type="spellStart"/>
       <w:r>
         <w:t>Wizardy</w:t>
       </w:r>
+      <w:proofErr w:type="spellEnd"/>
     </w:p>
     <w:p>
       <w:r>
@@ -3560,8 +3723,13 @@
       <w:r>
         <w:t xml:space="preserve"> middle aged </w:t>
       </w:r>
-      <w:r>
-        <w:t>loxodon woman</w:t>
+      <w:proofErr w:type="spellStart"/>
+      <w:r>
+        <w:t>loxodon</w:t>
+      </w:r>
+      <w:proofErr w:type="spellEnd"/>
+      <w:r>
+        <w:t xml:space="preserve"> woman</w:t>
       </w:r>
     </w:p>
     <w:p>
@@ -3745,8 +3913,13 @@
     </w:p>
     <w:p>
       <w:r>
-        <w:t>23: Prof. Chuckadee</w:t>
-      </w:r>
+        <w:t xml:space="preserve">23: Prof. </w:t>
+      </w:r>
+      <w:proofErr w:type="spellStart"/>
+      <w:r>
+        <w:t>Chuckadee</w:t>
+      </w:r>
+      <w:proofErr w:type="spellEnd"/>
       <w:r>
         <w:t xml:space="preserve"> (</w:t>
       </w:r>
@@ -3956,7 +4129,15 @@
         </w:numPr>
       </w:pPr>
       <w:r>
-        <w:t>Old horned owlin man</w:t>
+        <w:t xml:space="preserve">Old horned </w:t>
+      </w:r>
+      <w:proofErr w:type="spellStart"/>
+      <w:r>
+        <w:t>owlin</w:t>
+      </w:r>
+      <w:proofErr w:type="spellEnd"/>
+      <w:r>
+        <w:t xml:space="preserve"> man</w:t>
       </w:r>
       <w:r>
         <w:t xml:space="preserve"> with a stern stare.</w:t>
@@ -4165,10 +4346,26 @@
         </w:numPr>
       </w:pPr>
       <w:r>
-        <w:t>An old tortle man</w:t>
-      </w:r>
-      <w:r>
-        <w:t xml:space="preserve"> with the same vibes and voice as that old english documentary guy. </w:t>
+        <w:t xml:space="preserve">An old </w:t>
+      </w:r>
+      <w:proofErr w:type="spellStart"/>
+      <w:r>
+        <w:t>tortle</w:t>
+      </w:r>
+      <w:proofErr w:type="spellEnd"/>
+      <w:r>
+        <w:t xml:space="preserve"> man</w:t>
+      </w:r>
+      <w:r>
+        <w:t xml:space="preserve"> with the same vibes and voice as that old </w:t>
+      </w:r>
+      <w:proofErr w:type="spellStart"/>
+      <w:r>
+        <w:t>english</w:t>
+      </w:r>
+      <w:proofErr w:type="spellEnd"/>
+      <w:r>
+        <w:t xml:space="preserve"> documentary guy. </w:t>
       </w:r>
       <w:r>
         <w:t>Has flowers painted on the bottom of his shell</w:t>
@@ -4278,7 +4475,15 @@
         </w:numPr>
       </w:pPr>
       <w:r>
-        <w:t>A petit 4’8 soft pink tiefling woman</w:t>
+        <w:t xml:space="preserve">A petit 4’8 soft pink </w:t>
+      </w:r>
+      <w:proofErr w:type="spellStart"/>
+      <w:r>
+        <w:t>tiefling</w:t>
+      </w:r>
+      <w:proofErr w:type="spellEnd"/>
+      <w:r>
+        <w:t xml:space="preserve"> woman</w:t>
       </w:r>
       <w:r>
         <w:t xml:space="preserve"> with a very unassuming demeanor. </w:t>
@@ -4391,7 +4596,25 @@
           <w:iCs/>
           <w:color w:val="1F3864" w:themeColor="accent1" w:themeShade="80"/>
         </w:rPr>
-        <w:t xml:space="preserve">all the npcs until we have further </w:t>
+        <w:t xml:space="preserve">all the </w:t>
+      </w:r>
+      <w:proofErr w:type="spellStart"/>
+      <w:r>
+        <w:rPr>
+          <w:i/>
+          <w:iCs/>
+          <w:color w:val="1F3864" w:themeColor="accent1" w:themeShade="80"/>
+        </w:rPr>
+        <w:t>npcs</w:t>
+      </w:r>
+      <w:proofErr w:type="spellEnd"/>
+      <w:r>
+        <w:rPr>
+          <w:i/>
+          <w:iCs/>
+          <w:color w:val="1F3864" w:themeColor="accent1" w:themeShade="80"/>
+        </w:rPr>
+        <w:t xml:space="preserve"> until we have further </w:t>
       </w:r>
       <w:r>
         <w:rPr>
@@ -4526,8 +4749,21 @@
     </w:p>
     <w:p>
       <w:r>
-        <w:t>FAC (spellcraft) 2 secctions</w:t>
-      </w:r>
+        <w:t>FAC (</w:t>
+      </w:r>
+      <w:proofErr w:type="spellStart"/>
+      <w:r>
+        <w:t>spellcraft</w:t>
+      </w:r>
+      <w:proofErr w:type="spellEnd"/>
+      <w:r>
+        <w:t xml:space="preserve">) 2 </w:t>
+      </w:r>
+      <w:proofErr w:type="spellStart"/>
+      <w:r>
+        <w:t>secctions</w:t>
+      </w:r>
+      <w:proofErr w:type="spellEnd"/>
     </w:p>
     <w:p>
       <w:r>
@@ -4591,7 +4827,15 @@
         <w:t>3</w:t>
       </w:r>
       <w:r>
-        <w:t xml:space="preserve"> sections (Gratius, __) + </w:t>
+        <w:t xml:space="preserve"> sections (</w:t>
+      </w:r>
+      <w:proofErr w:type="spellStart"/>
+      <w:r>
+        <w:t>Gratius</w:t>
+      </w:r>
+      <w:proofErr w:type="spellEnd"/>
+      <w:r>
+        <w:t xml:space="preserve">, __) + </w:t>
       </w:r>
       <w:r>
         <w:rPr>
@@ -4600,7 +4844,15 @@
         <w:t>2</w:t>
       </w:r>
       <w:r>
-        <w:t xml:space="preserve"> FAC sections (Gratius)</w:t>
+        <w:t xml:space="preserve"> FAC sections (</w:t>
+      </w:r>
+      <w:proofErr w:type="spellStart"/>
+      <w:r>
+        <w:t>Gratius</w:t>
+      </w:r>
+      <w:proofErr w:type="spellEnd"/>
+      <w:r>
+        <w:t>)</w:t>
       </w:r>
     </w:p>
     <w:p>

</xml_diff>